<commit_message>
minor changes to dynamic property and Patient properties
</commit_message>
<xml_diff>
--- a/3_openbis_admin_training/20210624-openBIS-admin-tutorial.docx
+++ b/3_openbis_admin_training/20210624-openBIS-admin-tutorial.docx
@@ -390,6 +390,7 @@
                                     <w:dataBinding w:prefixMappings="xmlns:ns0='http://purl.org/dc/elements/1.1/' xmlns:ns1='http://schemas.openxmlformats.org/package/2006/metadata/core-properties' " w:xpath="/ns1:coreProperties[1]/ns0:title[1]" w:storeItemID="{6C3C8BC8-F283-45AE-878A-BAB7291924A1}"/>
                                     <w:text w:multiLine="1"/>
                                   </w:sdtPr>
+                                  <w:sdtEndPr/>
                                   <w:sdtContent>
                                     <w:r>
                                       <w:rPr>
@@ -416,6 +417,7 @@
                                   <w:dataBinding w:prefixMappings="xmlns:ns0='http://purl.org/dc/elements/1.1/' xmlns:ns1='http://schemas.openxmlformats.org/package/2006/metadata/core-properties' " w:xpath="/ns1:coreProperties[1]/ns0:subject[1]" w:storeItemID="{6C3C8BC8-F283-45AE-878A-BAB7291924A1}"/>
                                   <w:text/>
                                 </w:sdtPr>
+                                <w:sdtEndPr/>
                                 <w:sdtContent>
                                   <w:p>
                                     <w:pPr>
@@ -7878,6 +7880,12 @@
           <w:ilvl w:val="0"/>
           <w:numId w:val="37"/>
         </w:numPr>
+        <w:rPr>
+          <w:rFonts w:asciiTheme="minorHAnsi" w:hAnsiTheme="minorHAnsi" w:cstheme="minorBidi"/>
+          <w:color w:val="000000" w:themeColor="text1"/>
+          <w:sz w:val="20"/>
+          <w:szCs w:val="20"/>
+        </w:rPr>
       </w:pPr>
       <w:r>
         <w:rPr>
@@ -7886,25 +7894,7 @@
           <w:sz w:val="20"/>
           <w:szCs w:val="20"/>
         </w:rPr>
-        <w:t xml:space="preserve">Initial </w:t>
-      </w:r>
-      <w:r>
-        <w:rPr>
-          <w:rFonts w:asciiTheme="minorHAnsi" w:hAnsiTheme="minorHAnsi" w:cstheme="minorBidi"/>
-          <w:color w:val="2683C6" w:themeColor="accent2"/>
-          <w:sz w:val="20"/>
-          <w:szCs w:val="20"/>
-        </w:rPr>
-        <w:t xml:space="preserve">Weight </w:t>
-      </w:r>
-      <w:r>
-        <w:rPr>
-          <w:rFonts w:asciiTheme="minorHAnsi" w:hAnsiTheme="minorHAnsi" w:cstheme="minorBidi"/>
-          <w:color w:val="2683C6" w:themeColor="accent2"/>
-          <w:sz w:val="20"/>
-          <w:szCs w:val="20"/>
-        </w:rPr>
-        <w:t xml:space="preserve">(Kg) </w:t>
+        <w:t xml:space="preserve">Age </w:t>
       </w:r>
       <w:r>
         <w:rPr>
@@ -7913,7 +7903,7 @@
           <w:sz w:val="20"/>
           <w:szCs w:val="20"/>
         </w:rPr>
-        <w:t xml:space="preserve">(Real) </w:t>
+        <w:t>(Integer)</w:t>
       </w:r>
     </w:p>
     <w:p>
@@ -7923,6 +7913,11 @@
           <w:ilvl w:val="0"/>
           <w:numId w:val="37"/>
         </w:numPr>
+        <w:rPr>
+          <w:rFonts w:asciiTheme="minorHAnsi" w:hAnsiTheme="minorHAnsi" w:cstheme="minorBidi"/>
+          <w:sz w:val="20"/>
+          <w:szCs w:val="20"/>
+        </w:rPr>
       </w:pPr>
       <w:r>
         <w:rPr>
@@ -7931,7 +7926,70 @@
           <w:sz w:val="20"/>
           <w:szCs w:val="20"/>
         </w:rPr>
-        <w:t xml:space="preserve">Final Weight </w:t>
+        <w:t xml:space="preserve">Spreadsheet </w:t>
+      </w:r>
+      <w:r>
+        <w:rPr>
+          <w:rFonts w:asciiTheme="minorHAnsi" w:hAnsiTheme="minorHAnsi" w:cstheme="minorBidi"/>
+          <w:sz w:val="20"/>
+          <w:szCs w:val="20"/>
+        </w:rPr>
+        <w:t>(XML)</w:t>
+      </w:r>
+    </w:p>
+    <w:p>
+      <w:pPr>
+        <w:rPr>
+          <w:lang w:val="en-US"/>
+        </w:rPr>
+      </w:pPr>
+      <w:r>
+        <w:rPr>
+          <w:rFonts w:asciiTheme="minorHAnsi" w:hAnsiTheme="minorHAnsi" w:cstheme="minorBidi"/>
+          <w:b/>
+          <w:bCs/>
+          <w:color w:val="000000" w:themeColor="text1"/>
+          <w:sz w:val="20"/>
+          <w:szCs w:val="20"/>
+          <w:lang w:val="en-US"/>
+        </w:rPr>
+        <w:t xml:space="preserve">Add the </w:t>
+      </w:r>
+      <w:r>
+        <w:rPr>
+          <w:rFonts w:asciiTheme="minorHAnsi" w:hAnsiTheme="minorHAnsi" w:cstheme="minorBidi"/>
+          <w:b/>
+          <w:bCs/>
+          <w:color w:val="000000" w:themeColor="text1"/>
+          <w:sz w:val="20"/>
+          <w:szCs w:val="20"/>
+          <w:lang w:val="en-US"/>
+        </w:rPr>
+        <w:t xml:space="preserve">existing </w:t>
+      </w:r>
+      <w:r>
+        <w:rPr>
+          <w:rFonts w:asciiTheme="minorHAnsi" w:hAnsiTheme="minorHAnsi" w:cstheme="minorBidi"/>
+          <w:b/>
+          <w:bCs/>
+          <w:color w:val="000000" w:themeColor="text1"/>
+          <w:sz w:val="20"/>
+          <w:szCs w:val="20"/>
+          <w:lang w:val="en-US"/>
+        </w:rPr>
+        <w:t>g</w:t>
+      </w:r>
+      <w:r>
+        <w:rPr>
+          <w:rFonts w:asciiTheme="minorHAnsi" w:hAnsiTheme="minorHAnsi" w:cstheme="minorBidi"/>
+          <w:b/>
+          <w:bCs/>
+          <w:color w:val="000000" w:themeColor="text1"/>
+          <w:sz w:val="20"/>
+          <w:szCs w:val="20"/>
+          <w:lang w:val="en-US"/>
+        </w:rPr>
+        <w:t>lobal properties</w:t>
       </w:r>
       <w:r>
         <w:rPr>
@@ -7939,17 +7997,9 @@
           <w:color w:val="2683C6" w:themeColor="accent2"/>
           <w:sz w:val="20"/>
           <w:szCs w:val="20"/>
-        </w:rPr>
-        <w:t xml:space="preserve">(Kg) </w:t>
-      </w:r>
-      <w:r>
-        <w:rPr>
-          <w:rFonts w:asciiTheme="minorHAnsi" w:hAnsiTheme="minorHAnsi" w:cstheme="minorBidi"/>
-          <w:color w:val="000000" w:themeColor="text1"/>
-          <w:sz w:val="20"/>
-          <w:szCs w:val="20"/>
-        </w:rPr>
-        <w:t>(Real)</w:t>
+          <w:lang w:val="en-US"/>
+        </w:rPr>
+        <w:t>:</w:t>
       </w:r>
     </w:p>
     <w:p>
@@ -7959,30 +8009,33 @@
           <w:ilvl w:val="0"/>
           <w:numId w:val="37"/>
         </w:numPr>
+      </w:pPr>
+      <w:r>
+        <w:rPr>
+          <w:rFonts w:asciiTheme="minorHAnsi" w:hAnsiTheme="minorHAnsi" w:cstheme="minorBidi"/>
+          <w:color w:val="2683C6" w:themeColor="accent2"/>
+          <w:sz w:val="20"/>
+          <w:szCs w:val="20"/>
+        </w:rPr>
+        <w:t xml:space="preserve">Initial Weight </w:t>
+      </w:r>
+      <w:r>
+        <w:rPr>
+          <w:rFonts w:asciiTheme="minorHAnsi" w:hAnsiTheme="minorHAnsi" w:cstheme="minorBidi"/>
+          <w:color w:val="2683C6" w:themeColor="accent2"/>
+          <w:sz w:val="20"/>
+          <w:szCs w:val="20"/>
+        </w:rPr>
+        <w:t xml:space="preserve">(Kg) </w:t>
+      </w:r>
+      <w:r>
         <w:rPr>
           <w:rFonts w:asciiTheme="minorHAnsi" w:hAnsiTheme="minorHAnsi" w:cstheme="minorBidi"/>
           <w:color w:val="000000" w:themeColor="text1"/>
           <w:sz w:val="20"/>
           <w:szCs w:val="20"/>
         </w:rPr>
-      </w:pPr>
-      <w:r>
-        <w:rPr>
-          <w:rFonts w:asciiTheme="minorHAnsi" w:hAnsiTheme="minorHAnsi" w:cstheme="minorBidi"/>
-          <w:color w:val="2683C6" w:themeColor="accent2"/>
-          <w:sz w:val="20"/>
-          <w:szCs w:val="20"/>
-        </w:rPr>
-        <w:t xml:space="preserve">Age </w:t>
-      </w:r>
-      <w:r>
-        <w:rPr>
-          <w:rFonts w:asciiTheme="minorHAnsi" w:hAnsiTheme="minorHAnsi" w:cstheme="minorBidi"/>
-          <w:color w:val="000000" w:themeColor="text1"/>
-          <w:sz w:val="20"/>
-          <w:szCs w:val="20"/>
-        </w:rPr>
-        <w:t>(Integer)</w:t>
+        <w:t xml:space="preserve">(Real) </w:t>
       </w:r>
     </w:p>
     <w:p>
@@ -7992,11 +8045,6 @@
           <w:ilvl w:val="0"/>
           <w:numId w:val="37"/>
         </w:numPr>
-        <w:rPr>
-          <w:rFonts w:asciiTheme="minorHAnsi" w:hAnsiTheme="minorHAnsi" w:cstheme="minorBidi"/>
-          <w:sz w:val="20"/>
-          <w:szCs w:val="20"/>
-        </w:rPr>
       </w:pPr>
       <w:r>
         <w:rPr>
@@ -8005,19 +8053,34 @@
           <w:sz w:val="20"/>
           <w:szCs w:val="20"/>
         </w:rPr>
-        <w:t xml:space="preserve">Spreadsheet </w:t>
-      </w:r>
-      <w:r>
-        <w:rPr>
-          <w:rFonts w:asciiTheme="minorHAnsi" w:hAnsiTheme="minorHAnsi" w:cstheme="minorBidi"/>
-          <w:sz w:val="20"/>
-          <w:szCs w:val="20"/>
-        </w:rPr>
-        <w:t>(XML)</w:t>
-      </w:r>
-    </w:p>
-    <w:p/>
-    <w:p/>
+        <w:t xml:space="preserve">Final Weight </w:t>
+      </w:r>
+      <w:r>
+        <w:rPr>
+          <w:rFonts w:asciiTheme="minorHAnsi" w:hAnsiTheme="minorHAnsi" w:cstheme="minorBidi"/>
+          <w:color w:val="2683C6" w:themeColor="accent2"/>
+          <w:sz w:val="20"/>
+          <w:szCs w:val="20"/>
+        </w:rPr>
+        <w:t xml:space="preserve">(Kg) </w:t>
+      </w:r>
+      <w:r>
+        <w:rPr>
+          <w:rFonts w:asciiTheme="minorHAnsi" w:hAnsiTheme="minorHAnsi" w:cstheme="minorBidi"/>
+          <w:color w:val="000000" w:themeColor="text1"/>
+          <w:sz w:val="20"/>
+          <w:szCs w:val="20"/>
+        </w:rPr>
+        <w:t>(Real)</w:t>
+      </w:r>
+    </w:p>
+    <w:p>
+      <w:pPr>
+        <w:rPr>
+          <w:lang w:val="en-US"/>
+        </w:rPr>
+      </w:pPr>
+    </w:p>
     <w:p/>
     <w:p>
       <w:pPr>
@@ -12334,6 +12397,26 @@
           <w:bCs/>
           <w:sz w:val="20"/>
           <w:szCs w:val="20"/>
+          <w:lang w:val="en-US"/>
+        </w:rPr>
+        <w:t>Username</w:t>
+      </w:r>
+      <w:r>
+        <w:rPr>
+          <w:rFonts w:asciiTheme="minorHAnsi" w:hAnsiTheme="minorHAnsi" w:cstheme="minorHAnsi"/>
+          <w:sz w:val="20"/>
+          <w:szCs w:val="20"/>
+          <w:lang w:val="en-US"/>
+        </w:rPr>
+        <w:t xml:space="preserve"> </w:t>
+      </w:r>
+      <w:r>
+        <w:rPr>
+          <w:rFonts w:asciiTheme="minorHAnsi" w:hAnsiTheme="minorHAnsi" w:cstheme="minorHAnsi"/>
+          <w:b/>
+          <w:bCs/>
+          <w:sz w:val="20"/>
+          <w:szCs w:val="20"/>
         </w:rPr>
         <w:t>Patient</w:t>
       </w:r>
@@ -12360,6 +12443,7 @@
           <w:rFonts w:asciiTheme="minorHAnsi" w:hAnsiTheme="minorHAnsi" w:cstheme="minorHAnsi"/>
           <w:sz w:val="20"/>
           <w:szCs w:val="20"/>
+          <w:highlight w:val="yellow"/>
           <w:lang w:val="en-US"/>
         </w:rPr>
         <w:t>The script is already created in the training instance</w:t>
@@ -12369,6 +12453,7 @@
           <w:rFonts w:asciiTheme="minorHAnsi" w:hAnsiTheme="minorHAnsi" w:cstheme="minorHAnsi"/>
           <w:sz w:val="20"/>
           <w:szCs w:val="20"/>
+          <w:highlight w:val="yellow"/>
           <w:lang w:val="en-US"/>
         </w:rPr>
         <w:t>. T</w:t>
@@ -12378,6 +12463,7 @@
           <w:rFonts w:asciiTheme="minorHAnsi" w:hAnsiTheme="minorHAnsi" w:cstheme="minorHAnsi"/>
           <w:sz w:val="20"/>
           <w:szCs w:val="20"/>
+          <w:highlight w:val="yellow"/>
           <w:lang w:val="en-US"/>
         </w:rPr>
         <w:t>hese are the steps that were followed</w:t>
@@ -12387,6 +12473,7 @@
           <w:rFonts w:asciiTheme="minorHAnsi" w:hAnsiTheme="minorHAnsi" w:cstheme="minorHAnsi"/>
           <w:sz w:val="20"/>
           <w:szCs w:val="20"/>
+          <w:highlight w:val="yellow"/>
           <w:lang w:val="en-US"/>
         </w:rPr>
         <w:t xml:space="preserve"> to register it</w:t>
@@ -12396,6 +12483,7 @@
           <w:rFonts w:asciiTheme="minorHAnsi" w:hAnsiTheme="minorHAnsi" w:cstheme="minorHAnsi"/>
           <w:sz w:val="20"/>
           <w:szCs w:val="20"/>
+          <w:highlight w:val="yellow"/>
           <w:lang w:val="en-US"/>
         </w:rPr>
         <w:t>:</w:t>
@@ -12568,7 +12656,16 @@
           <w:sz w:val="20"/>
           <w:szCs w:val="20"/>
         </w:rPr>
-        <w:t>Weight</w:t>
+        <w:t>w</w:t>
+      </w:r>
+      <w:r>
+        <w:rPr>
+          <w:rFonts w:asciiTheme="minorHAnsi" w:hAnsiTheme="minorHAnsi" w:cstheme="minorBidi"/>
+          <w:color w:val="2683C6" w:themeColor="accent2"/>
+          <w:sz w:val="20"/>
+          <w:szCs w:val="20"/>
+        </w:rPr>
+        <w:t>eight</w:t>
       </w:r>
       <w:r>
         <w:rPr>
@@ -12680,7 +12777,19 @@
           <w:sz w:val="20"/>
           <w:szCs w:val="20"/>
         </w:rPr>
-        <w:t>Entity Kind</w:t>
+        <w:t>E</w:t>
+      </w:r>
+      <w:bookmarkStart w:id="17" w:name="_GoBack"/>
+      <w:bookmarkEnd w:id="17"/>
+      <w:r>
+        <w:rPr>
+          <w:rFonts w:asciiTheme="minorHAnsi" w:hAnsiTheme="minorHAnsi" w:cstheme="minorBidi"/>
+          <w:b/>
+          <w:bCs/>
+          <w:sz w:val="20"/>
+          <w:szCs w:val="20"/>
+        </w:rPr>
+        <w:t>ntity Kind</w:t>
       </w:r>
       <w:r>
         <w:rPr>
@@ -12843,6 +12952,7 @@
     </w:p>
     <w:p>
       <w:pPr>
+        <w:ind w:firstLine="432"/>
         <w:rPr>
           <w:rFonts w:ascii="Courier New" w:hAnsi="Courier New" w:cs="Courier New"/>
           <w:color w:val="000000"/>
@@ -12950,12 +13060,24 @@
         <w:rPr>
           <w:rStyle w:val="token"/>
           <w:rFonts w:ascii="Courier New" w:hAnsi="Courier New" w:cs="Courier New"/>
+          <w:color w:val="999999"/>
+          <w:spacing w:val="2"/>
+          <w:sz w:val="21"/>
+          <w:szCs w:val="21"/>
+          <w:lang w:val="en-US"/>
+        </w:rPr>
+        <w:t>‘</w:t>
+      </w:r>
+      <w:r>
+        <w:rPr>
+          <w:rStyle w:val="token"/>
+          <w:rFonts w:ascii="Courier New" w:hAnsi="Courier New" w:cs="Courier New"/>
           <w:color w:val="669900"/>
           <w:spacing w:val="2"/>
           <w:sz w:val="21"/>
           <w:szCs w:val="21"/>
         </w:rPr>
-        <w:t>'BARILLAC_PATIENT.INITIAL_WEIGHT'</w:t>
+        <w:t>PATIENT.INITIAL_WEIGHT'</w:t>
       </w:r>
       <w:r>
         <w:rPr>
@@ -12976,7 +13098,29 @@
           <w:sz w:val="21"/>
           <w:szCs w:val="21"/>
         </w:rPr>
-        <w:t xml:space="preserve"> final_weight</w:t>
+        <w:t xml:space="preserve"> </w:t>
+      </w:r>
+    </w:p>
+    <w:p>
+      <w:pPr>
+        <w:ind w:left="432"/>
+        <w:rPr>
+          <w:rFonts w:ascii="Courier New" w:hAnsi="Courier New" w:cs="Courier New"/>
+          <w:color w:val="000000"/>
+          <w:spacing w:val="2"/>
+          <w:sz w:val="21"/>
+          <w:szCs w:val="21"/>
+        </w:rPr>
+      </w:pPr>
+      <w:r>
+        <w:rPr>
+          <w:rFonts w:ascii="Courier New" w:hAnsi="Courier New" w:cs="Courier New"/>
+          <w:color w:val="000000"/>
+          <w:spacing w:val="2"/>
+          <w:sz w:val="21"/>
+          <w:szCs w:val="21"/>
+        </w:rPr>
+        <w:t>final_weight</w:t>
       </w:r>
       <w:r>
         <w:rPr>
@@ -13067,12 +13211,24 @@
         <w:rPr>
           <w:rStyle w:val="token"/>
           <w:rFonts w:ascii="Courier New" w:hAnsi="Courier New" w:cs="Courier New"/>
+          <w:color w:val="999999"/>
+          <w:spacing w:val="2"/>
+          <w:sz w:val="21"/>
+          <w:szCs w:val="21"/>
+          <w:lang w:val="en-US"/>
+        </w:rPr>
+        <w:t>‘</w:t>
+      </w:r>
+      <w:r>
+        <w:rPr>
+          <w:rStyle w:val="token"/>
+          <w:rFonts w:ascii="Courier New" w:hAnsi="Courier New" w:cs="Courier New"/>
           <w:color w:val="669900"/>
           <w:spacing w:val="2"/>
           <w:sz w:val="21"/>
           <w:szCs w:val="21"/>
         </w:rPr>
-        <w:t>'BARILLAC_PATIENT.FINAL_WEIGHT'</w:t>
+        <w:t>PATIENT.FINAL_WEIGHT'</w:t>
       </w:r>
       <w:r>
         <w:rPr>
@@ -13532,11 +13688,11 @@
       <w:pPr>
         <w:pStyle w:val="Heading2"/>
       </w:pPr>
-      <w:bookmarkStart w:id="17" w:name="_Toc75292591"/>
+      <w:bookmarkStart w:id="18" w:name="_Toc75292591"/>
       <w:r>
         <w:t>Register a dynamic property</w:t>
       </w:r>
-      <w:bookmarkEnd w:id="17"/>
+      <w:bookmarkEnd w:id="18"/>
       <w:r>
         <w:t xml:space="preserve"> </w:t>
       </w:r>
@@ -13606,6 +13762,26 @@
           <w:lang w:val="en-US"/>
         </w:rPr>
         <w:t xml:space="preserve">bject type </w:t>
+      </w:r>
+      <w:r>
+        <w:rPr>
+          <w:rFonts w:asciiTheme="minorHAnsi" w:hAnsiTheme="minorHAnsi" w:cstheme="minorHAnsi"/>
+          <w:b/>
+          <w:bCs/>
+          <w:sz w:val="20"/>
+          <w:szCs w:val="20"/>
+          <w:lang w:val="en-US"/>
+        </w:rPr>
+        <w:t>Username</w:t>
+      </w:r>
+      <w:r>
+        <w:rPr>
+          <w:rFonts w:asciiTheme="minorHAnsi" w:hAnsiTheme="minorHAnsi" w:cstheme="minorHAnsi"/>
+          <w:sz w:val="20"/>
+          <w:szCs w:val="20"/>
+          <w:lang w:val="en-US"/>
+        </w:rPr>
+        <w:t xml:space="preserve"> </w:t>
       </w:r>
       <w:r>
         <w:rPr>
@@ -13845,6 +14021,7 @@
         </w:rPr>
         <w:t xml:space="preserve"> called </w:t>
       </w:r>
+      <w:proofErr w:type="spellStart"/>
       <w:r>
         <w:rPr>
           <w:rFonts w:asciiTheme="minorHAnsi" w:hAnsiTheme="minorHAnsi"/>
@@ -13853,8 +14030,67 @@
           <w:sz w:val="20"/>
           <w:szCs w:val="20"/>
         </w:rPr>
-        <w:t>weight difference</w:t>
-      </w:r>
+        <w:t>PATI</w:t>
+      </w:r>
+      <w:r>
+        <w:rPr>
+          <w:rFonts w:asciiTheme="minorHAnsi" w:hAnsiTheme="minorHAnsi"/>
+          <w:b/>
+          <w:bCs/>
+          <w:sz w:val="20"/>
+          <w:szCs w:val="20"/>
+        </w:rPr>
+        <w:t>E</w:t>
+      </w:r>
+      <w:r>
+        <w:rPr>
+          <w:rFonts w:asciiTheme="minorHAnsi" w:hAnsiTheme="minorHAnsi"/>
+          <w:b/>
+          <w:bCs/>
+          <w:sz w:val="20"/>
+          <w:szCs w:val="20"/>
+        </w:rPr>
+        <w:t>NT</w:t>
+      </w:r>
+      <w:r>
+        <w:rPr>
+          <w:rFonts w:asciiTheme="minorHAnsi" w:hAnsiTheme="minorHAnsi"/>
+          <w:sz w:val="20"/>
+          <w:szCs w:val="20"/>
+        </w:rPr>
+        <w:t>.</w:t>
+      </w:r>
+      <w:r>
+        <w:rPr>
+          <w:rFonts w:asciiTheme="minorHAnsi" w:hAnsiTheme="minorHAnsi"/>
+          <w:b/>
+          <w:bCs/>
+          <w:sz w:val="20"/>
+          <w:szCs w:val="20"/>
+        </w:rPr>
+        <w:t>weight</w:t>
+      </w:r>
+      <w:r>
+        <w:rPr>
+          <w:rFonts w:asciiTheme="minorHAnsi" w:hAnsiTheme="minorHAnsi"/>
+          <w:b/>
+          <w:bCs/>
+          <w:sz w:val="20"/>
+          <w:szCs w:val="20"/>
+        </w:rPr>
+        <w:t>_</w:t>
+      </w:r>
+      <w:r>
+        <w:rPr>
+          <w:rFonts w:asciiTheme="minorHAnsi" w:hAnsiTheme="minorHAnsi"/>
+          <w:b/>
+          <w:bCs/>
+          <w:sz w:val="20"/>
+          <w:szCs w:val="20"/>
+        </w:rPr>
+        <w:t>difference</w:t>
+      </w:r>
+      <w:proofErr w:type="spellEnd"/>
       <w:r>
         <w:rPr>
           <w:rFonts w:asciiTheme="minorHAnsi" w:hAnsiTheme="minorHAnsi"/>
@@ -13997,17 +14233,56 @@
           <w:lang w:val="en-US"/>
         </w:rPr>
       </w:pPr>
+      <w:r>
+        <w:rPr>
+          <w:rFonts w:asciiTheme="minorHAnsi" w:hAnsiTheme="minorHAnsi"/>
+          <w:color w:val="FF0000"/>
+          <w:sz w:val="20"/>
+          <w:szCs w:val="20"/>
+          <w:lang w:val="en-US"/>
+        </w:rPr>
+        <w:t>Note</w:t>
+      </w:r>
+      <w:r>
+        <w:rPr>
+          <w:rFonts w:asciiTheme="minorHAnsi" w:hAnsiTheme="minorHAnsi"/>
+          <w:sz w:val="20"/>
+          <w:szCs w:val="20"/>
+          <w:lang w:val="en-US"/>
+        </w:rPr>
+        <w:t>: dynamic properties are calculated properties, and as such they do not appear in Edit mode.</w:t>
+      </w:r>
+    </w:p>
+    <w:p>
+      <w:pPr>
+        <w:rPr>
+          <w:rFonts w:asciiTheme="minorHAnsi" w:hAnsiTheme="minorHAnsi"/>
+          <w:sz w:val="20"/>
+          <w:szCs w:val="20"/>
+          <w:lang w:val="en-US"/>
+        </w:rPr>
+      </w:pPr>
+    </w:p>
+    <w:p>
+      <w:pPr>
+        <w:rPr>
+          <w:rFonts w:asciiTheme="minorHAnsi" w:hAnsiTheme="minorHAnsi"/>
+          <w:sz w:val="20"/>
+          <w:szCs w:val="20"/>
+          <w:lang w:val="en-US"/>
+        </w:rPr>
+      </w:pPr>
     </w:p>
     <w:p>
       <w:pPr>
         <w:pStyle w:val="Heading1"/>
       </w:pPr>
-      <w:bookmarkStart w:id="18" w:name="_Toc75292592"/>
+      <w:bookmarkStart w:id="19" w:name="_Toc75292592"/>
       <w:r>
         <w:lastRenderedPageBreak/>
         <w:t>Entity validation plugin</w:t>
       </w:r>
-      <w:bookmarkEnd w:id="18"/>
+      <w:bookmarkEnd w:id="19"/>
     </w:p>
     <w:p>
       <w:pPr>
@@ -14256,7 +14531,7 @@
           <w:szCs w:val="20"/>
         </w:rPr>
       </w:pPr>
-      <w:bookmarkStart w:id="19" w:name="_Toc75292593"/>
+      <w:bookmarkStart w:id="20" w:name="_Toc75292593"/>
       <w:r>
         <w:rPr>
           <w:sz w:val="20"/>
@@ -14271,7 +14546,7 @@
         </w:rPr>
         <w:t>Settings:</w:t>
       </w:r>
-      <w:bookmarkEnd w:id="19"/>
+      <w:bookmarkEnd w:id="20"/>
     </w:p>
     <w:p>
       <w:pPr>
@@ -14359,7 +14634,7 @@
           <w:szCs w:val="20"/>
         </w:rPr>
       </w:pPr>
-      <w:bookmarkStart w:id="20" w:name="_Toc75292594"/>
+      <w:bookmarkStart w:id="21" w:name="_Toc75292594"/>
       <w:r>
         <w:rPr>
           <w:sz w:val="20"/>
@@ -14367,7 +14642,7 @@
         </w:rPr>
         <w:t>Enabling Barcodes</w:t>
       </w:r>
-      <w:bookmarkEnd w:id="20"/>
+      <w:bookmarkEnd w:id="21"/>
     </w:p>
     <w:p>
       <w:pPr>
@@ -14769,7 +15044,7 @@
       <w:pPr>
         <w:pStyle w:val="Heading2"/>
       </w:pPr>
-      <w:bookmarkStart w:id="21" w:name="_Toc75292595"/>
+      <w:bookmarkStart w:id="22" w:name="_Toc75292595"/>
       <w:r>
         <w:rPr>
           <w:sz w:val="20"/>
@@ -14793,54 +15068,60 @@
         </w:rPr>
         <w:t xml:space="preserve"> Export</w:t>
       </w:r>
-      <w:bookmarkEnd w:id="21"/>
-    </w:p>
-    <w:p>
-      <w:pPr>
-        <w:rPr>
-          <w:rFonts w:asciiTheme="minorHAnsi" w:hAnsiTheme="minorHAnsi"/>
-          <w:sz w:val="20"/>
-          <w:szCs w:val="20"/>
-        </w:rPr>
-      </w:pPr>
-    </w:p>
-    <w:p>
-      <w:pPr>
-        <w:rPr>
-          <w:rFonts w:asciiTheme="minorHAnsi" w:hAnsiTheme="minorHAnsi"/>
-          <w:sz w:val="20"/>
-          <w:szCs w:val="20"/>
-        </w:rPr>
-      </w:pPr>
-      <w:proofErr w:type="spellStart"/>
-      <w:r>
-        <w:rPr>
-          <w:rFonts w:asciiTheme="minorHAnsi" w:hAnsiTheme="minorHAnsi"/>
-          <w:sz w:val="20"/>
-          <w:szCs w:val="20"/>
-        </w:rPr>
-        <w:t>Zenodo</w:t>
-      </w:r>
-      <w:proofErr w:type="spellEnd"/>
-      <w:r>
-        <w:rPr>
-          <w:rFonts w:asciiTheme="minorHAnsi" w:hAnsiTheme="minorHAnsi"/>
-          <w:sz w:val="20"/>
-          <w:szCs w:val="20"/>
-        </w:rPr>
-        <w:t xml:space="preserve"> is a data repository for sharing data: </w:t>
-      </w:r>
-      <w:hyperlink r:id="rId19" w:history="1">
-        <w:r>
-          <w:rPr>
-            <w:rStyle w:val="Hyperlink"/>
-            <w:rFonts w:asciiTheme="minorHAnsi" w:hAnsiTheme="minorHAnsi"/>
-            <w:sz w:val="20"/>
-            <w:szCs w:val="20"/>
-          </w:rPr>
-          <w:t>https://zenodo.org/</w:t>
-        </w:r>
-      </w:hyperlink>
+      <w:bookmarkEnd w:id="22"/>
+    </w:p>
+    <w:p>
+      <w:pPr>
+        <w:rPr>
+          <w:rFonts w:asciiTheme="minorHAnsi" w:hAnsiTheme="minorHAnsi"/>
+          <w:sz w:val="20"/>
+          <w:szCs w:val="20"/>
+        </w:rPr>
+      </w:pPr>
+    </w:p>
+    <w:p>
+      <w:pPr>
+        <w:rPr>
+          <w:rFonts w:asciiTheme="minorHAnsi" w:hAnsiTheme="minorHAnsi"/>
+          <w:sz w:val="20"/>
+          <w:szCs w:val="20"/>
+        </w:rPr>
+      </w:pPr>
+      <w:r>
+        <w:rPr>
+          <w:rFonts w:asciiTheme="minorHAnsi" w:hAnsiTheme="minorHAnsi"/>
+          <w:sz w:val="20"/>
+          <w:szCs w:val="20"/>
+        </w:rPr>
+        <w:t xml:space="preserve">Zenodo is a data repository for sharing data: </w:t>
+      </w:r>
+      <w:r>
+        <w:fldChar w:fldCharType="begin"/>
+      </w:r>
+      <w:r>
+        <w:instrText xml:space="preserve"> HYPERLINK "https://zenodo.org/" </w:instrText>
+      </w:r>
+      <w:r>
+        <w:fldChar w:fldCharType="separate"/>
+      </w:r>
+      <w:r>
+        <w:rPr>
+          <w:rStyle w:val="Hyperlink"/>
+          <w:rFonts w:asciiTheme="minorHAnsi" w:hAnsiTheme="minorHAnsi"/>
+          <w:sz w:val="20"/>
+          <w:szCs w:val="20"/>
+        </w:rPr>
+        <w:t>https://zenodo.org/</w:t>
+      </w:r>
+      <w:r>
+        <w:rPr>
+          <w:rStyle w:val="Hyperlink"/>
+          <w:rFonts w:asciiTheme="minorHAnsi" w:hAnsiTheme="minorHAnsi"/>
+          <w:sz w:val="20"/>
+          <w:szCs w:val="20"/>
+        </w:rPr>
+        <w:fldChar w:fldCharType="end"/>
+      </w:r>
       <w:r>
         <w:rPr>
           <w:rFonts w:asciiTheme="minorHAnsi" w:hAnsiTheme="minorHAnsi"/>
@@ -14855,25 +15136,7 @@
           <w:sz w:val="20"/>
           <w:szCs w:val="20"/>
         </w:rPr>
-        <w:t xml:space="preserve">. The connection to </w:t>
-      </w:r>
-      <w:proofErr w:type="spellStart"/>
-      <w:r>
-        <w:rPr>
-          <w:rFonts w:asciiTheme="minorHAnsi" w:hAnsiTheme="minorHAnsi"/>
-          <w:sz w:val="20"/>
-          <w:szCs w:val="20"/>
-        </w:rPr>
-        <w:t>Zenodo</w:t>
-      </w:r>
-      <w:proofErr w:type="spellEnd"/>
-      <w:r>
-        <w:rPr>
-          <w:rFonts w:asciiTheme="minorHAnsi" w:hAnsiTheme="minorHAnsi"/>
-          <w:sz w:val="20"/>
-          <w:szCs w:val="20"/>
-        </w:rPr>
-        <w:t xml:space="preserve"> is available in all openBIS instances, but need</w:t>
+        <w:t>. The connection to Zenodo is available in all openBIS instances, but need</w:t>
       </w:r>
       <w:r>
         <w:rPr>
@@ -15169,7 +15432,7 @@
           <w:szCs w:val="20"/>
         </w:rPr>
       </w:pPr>
-      <w:bookmarkStart w:id="22" w:name="_Toc75292596"/>
+      <w:bookmarkStart w:id="23" w:name="_Toc75292596"/>
       <w:r>
         <w:rPr>
           <w:sz w:val="20"/>
@@ -15177,7 +15440,7 @@
         </w:rPr>
         <w:t>Creating a new storage</w:t>
       </w:r>
-      <w:bookmarkEnd w:id="22"/>
+      <w:bookmarkEnd w:id="23"/>
       <w:r>
         <w:rPr>
           <w:sz w:val="20"/>
@@ -15750,7 +16013,7 @@
           <w:szCs w:val="20"/>
         </w:rPr>
       </w:pPr>
-      <w:bookmarkStart w:id="23" w:name="_Toc75292597"/>
+      <w:bookmarkStart w:id="24" w:name="_Toc75292597"/>
       <w:r>
         <w:rPr>
           <w:rFonts w:asciiTheme="minorHAnsi" w:hAnsiTheme="minorHAnsi"/>
@@ -15759,7 +16022,7 @@
         </w:rPr>
         <w:t>Additional Options in Settings</w:t>
       </w:r>
-      <w:bookmarkEnd w:id="23"/>
+      <w:bookmarkEnd w:id="24"/>
     </w:p>
     <w:p>
       <w:pPr>
@@ -15790,6 +16053,7 @@
     <w:p>
       <w:pPr>
         <w:rPr>
+          <w:rFonts w:asciiTheme="minorHAnsi" w:hAnsiTheme="minorHAnsi"/>
           <w:lang w:val="en-US"/>
         </w:rPr>
       </w:pPr>
@@ -15802,15 +16066,25 @@
           <w:numId w:val="43"/>
         </w:numPr>
         <w:spacing w:line="360" w:lineRule="auto"/>
-      </w:pPr>
-      <w:r>
+        <w:rPr>
+          <w:rFonts w:asciiTheme="minorHAnsi" w:hAnsiTheme="minorHAnsi"/>
+        </w:rPr>
+      </w:pPr>
+      <w:r>
+        <w:rPr>
+          <w:rFonts w:asciiTheme="minorHAnsi" w:hAnsiTheme="minorHAnsi"/>
+        </w:rPr>
         <w:t>Customize what to see in</w:t>
       </w:r>
       <w:r>
+        <w:rPr>
+          <w:rFonts w:asciiTheme="minorHAnsi" w:hAnsiTheme="minorHAnsi"/>
+        </w:rPr>
         <w:t xml:space="preserve"> the </w:t>
       </w:r>
       <w:r>
         <w:rPr>
+          <w:rFonts w:asciiTheme="minorHAnsi" w:hAnsiTheme="minorHAnsi"/>
           <w:b/>
           <w:bCs/>
         </w:rPr>
@@ -15818,6 +16092,7 @@
       </w:r>
       <w:r>
         <w:rPr>
+          <w:rFonts w:asciiTheme="minorHAnsi" w:hAnsiTheme="minorHAnsi"/>
           <w:b/>
           <w:bCs/>
         </w:rPr>
@@ -15832,30 +16107,52 @@
           <w:numId w:val="43"/>
         </w:numPr>
         <w:spacing w:line="360" w:lineRule="auto"/>
-      </w:pPr>
-      <w:r>
+        <w:rPr>
+          <w:rFonts w:asciiTheme="minorHAnsi" w:hAnsiTheme="minorHAnsi"/>
+        </w:rPr>
+      </w:pPr>
+      <w:r>
+        <w:rPr>
+          <w:rFonts w:asciiTheme="minorHAnsi" w:hAnsiTheme="minorHAnsi"/>
+        </w:rPr>
         <w:t xml:space="preserve">Create partly pre-filled </w:t>
       </w:r>
       <w:r>
         <w:rPr>
+          <w:rFonts w:asciiTheme="minorHAnsi" w:hAnsiTheme="minorHAnsi"/>
           <w:b/>
           <w:bCs/>
         </w:rPr>
         <w:t>templates</w:t>
       </w:r>
       <w:r>
+        <w:rPr>
+          <w:rFonts w:asciiTheme="minorHAnsi" w:hAnsiTheme="minorHAnsi"/>
+        </w:rPr>
         <w:t xml:space="preserve"> for </w:t>
       </w:r>
       <w:r>
+        <w:rPr>
+          <w:rFonts w:asciiTheme="minorHAnsi" w:hAnsiTheme="minorHAnsi"/>
+        </w:rPr>
         <w:t>Object type</w:t>
       </w:r>
       <w:r>
+        <w:rPr>
+          <w:rFonts w:asciiTheme="minorHAnsi" w:hAnsiTheme="minorHAnsi"/>
+        </w:rPr>
         <w:t>s</w:t>
       </w:r>
       <w:r>
+        <w:rPr>
+          <w:rFonts w:asciiTheme="minorHAnsi" w:hAnsiTheme="minorHAnsi"/>
+        </w:rPr>
         <w:t>.</w:t>
       </w:r>
       <w:r>
+        <w:rPr>
+          <w:rFonts w:asciiTheme="minorHAnsi" w:hAnsiTheme="minorHAnsi"/>
+        </w:rPr>
         <w:t xml:space="preserve"> </w:t>
       </w:r>
     </w:p>
@@ -15867,18 +16164,28 @@
           <w:numId w:val="43"/>
         </w:numPr>
         <w:spacing w:line="360" w:lineRule="auto"/>
-      </w:pPr>
-      <w:r>
+        <w:rPr>
+          <w:rFonts w:asciiTheme="minorHAnsi" w:hAnsiTheme="minorHAnsi"/>
+        </w:rPr>
+      </w:pPr>
+      <w:r>
+        <w:rPr>
+          <w:rFonts w:asciiTheme="minorHAnsi" w:hAnsiTheme="minorHAnsi"/>
+        </w:rPr>
         <w:t xml:space="preserve">Specify which Spaces should go in the </w:t>
       </w:r>
       <w:r>
         <w:rPr>
+          <w:rFonts w:asciiTheme="minorHAnsi" w:hAnsiTheme="minorHAnsi"/>
           <w:b/>
           <w:bCs/>
         </w:rPr>
         <w:t>Inventory</w:t>
       </w:r>
       <w:r>
+        <w:rPr>
+          <w:rFonts w:asciiTheme="minorHAnsi" w:hAnsiTheme="minorHAnsi"/>
+        </w:rPr>
         <w:t>. When Spaces are manually created, they are automatically assigned to the Lab Note book. In the Settings it is possible to specify that they should go in the Inventory.</w:t>
       </w:r>
     </w:p>
@@ -15890,21 +16197,34 @@
           <w:numId w:val="43"/>
         </w:numPr>
         <w:spacing w:line="360" w:lineRule="auto"/>
-      </w:pPr>
-      <w:r>
+        <w:rPr>
+          <w:rFonts w:asciiTheme="minorHAnsi" w:hAnsiTheme="minorHAnsi"/>
+        </w:rPr>
+      </w:pPr>
+      <w:r>
+        <w:rPr>
+          <w:rFonts w:asciiTheme="minorHAnsi" w:hAnsiTheme="minorHAnsi"/>
+        </w:rPr>
         <w:t xml:space="preserve">Associated a file extension to a given </w:t>
       </w:r>
       <w:r>
         <w:rPr>
+          <w:rFonts w:asciiTheme="minorHAnsi" w:hAnsiTheme="minorHAnsi"/>
           <w:b/>
           <w:bCs/>
         </w:rPr>
         <w:t>Dataset</w:t>
       </w:r>
       <w:r>
+        <w:rPr>
+          <w:rFonts w:asciiTheme="minorHAnsi" w:hAnsiTheme="minorHAnsi"/>
+        </w:rPr>
         <w:t xml:space="preserve"> type</w:t>
       </w:r>
       <w:r>
+        <w:rPr>
+          <w:rFonts w:asciiTheme="minorHAnsi" w:hAnsiTheme="minorHAnsi"/>
+        </w:rPr>
         <w:t>. E.g. files of type .ppt could always be saved in Datasets of type Attachment.</w:t>
       </w:r>
     </w:p>
@@ -15916,12 +16236,19 @@
           <w:numId w:val="43"/>
         </w:numPr>
         <w:spacing w:line="360" w:lineRule="auto"/>
-      </w:pPr>
-      <w:r>
+        <w:rPr>
+          <w:rFonts w:asciiTheme="minorHAnsi" w:hAnsiTheme="minorHAnsi"/>
+        </w:rPr>
+      </w:pPr>
+      <w:r>
+        <w:rPr>
+          <w:rFonts w:asciiTheme="minorHAnsi" w:hAnsiTheme="minorHAnsi"/>
+        </w:rPr>
         <w:t>Enable the</w:t>
       </w:r>
       <w:r>
         <w:rPr>
+          <w:rFonts w:asciiTheme="minorHAnsi" w:hAnsiTheme="minorHAnsi"/>
           <w:b/>
           <w:bCs/>
         </w:rPr>
@@ -15929,6 +16256,7 @@
       </w:r>
       <w:r>
         <w:rPr>
+          <w:rFonts w:asciiTheme="minorHAnsi" w:hAnsiTheme="minorHAnsi"/>
           <w:b/>
           <w:bCs/>
         </w:rPr>
@@ -15936,12 +16264,16 @@
       </w:r>
       <w:r>
         <w:rPr>
+          <w:rFonts w:asciiTheme="minorHAnsi" w:hAnsiTheme="minorHAnsi"/>
           <w:b/>
           <w:bCs/>
         </w:rPr>
         <w:t xml:space="preserve"> for datasets</w:t>
       </w:r>
       <w:r>
+        <w:rPr>
+          <w:rFonts w:asciiTheme="minorHAnsi" w:hAnsiTheme="minorHAnsi"/>
+        </w:rPr>
         <w:t>. This should be enabled in openBIS instances for which archiving to Long Term Storage is set up.</w:t>
       </w:r>
     </w:p>
@@ -15953,11 +16285,20 @@
           <w:numId w:val="43"/>
         </w:numPr>
         <w:spacing w:line="360" w:lineRule="auto"/>
-      </w:pPr>
-      <w:r>
+        <w:rPr>
+          <w:rFonts w:asciiTheme="minorHAnsi" w:hAnsiTheme="minorHAnsi"/>
+        </w:rPr>
+      </w:pPr>
+      <w:r>
+        <w:rPr>
+          <w:rFonts w:asciiTheme="minorHAnsi" w:hAnsiTheme="minorHAnsi"/>
+        </w:rPr>
         <w:t>Hide sections by default</w:t>
       </w:r>
       <w:r>
+        <w:rPr>
+          <w:rFonts w:asciiTheme="minorHAnsi" w:hAnsiTheme="minorHAnsi"/>
+        </w:rPr>
         <w:t>.</w:t>
       </w:r>
     </w:p>
@@ -15969,39 +16310,44 @@
           <w:numId w:val="43"/>
         </w:numPr>
         <w:spacing w:line="360" w:lineRule="auto"/>
-      </w:pPr>
-      <w:r>
+        <w:rPr>
+          <w:rFonts w:asciiTheme="minorHAnsi" w:hAnsiTheme="minorHAnsi"/>
+        </w:rPr>
+      </w:pPr>
+      <w:r>
+        <w:rPr>
+          <w:rFonts w:asciiTheme="minorHAnsi" w:hAnsiTheme="minorHAnsi"/>
+        </w:rPr>
         <w:t xml:space="preserve">Visualization of </w:t>
       </w:r>
       <w:r>
         <w:rPr>
+          <w:rFonts w:asciiTheme="minorHAnsi" w:hAnsiTheme="minorHAnsi"/>
           <w:b/>
           <w:bCs/>
         </w:rPr>
-        <w:t xml:space="preserve">available </w:t>
-      </w:r>
-      <w:r>
-        <w:rPr>
+        <w:t>available s</w:t>
+      </w:r>
+      <w:r>
+        <w:rPr>
+          <w:rFonts w:asciiTheme="minorHAnsi" w:hAnsiTheme="minorHAnsi"/>
           <w:b/>
           <w:bCs/>
         </w:rPr>
-        <w:t>s</w:t>
-      </w:r>
-      <w:r>
-        <w:rPr>
+        <w:t xml:space="preserve">torage </w:t>
+      </w:r>
+      <w:r>
+        <w:rPr>
+          <w:rFonts w:asciiTheme="minorHAnsi" w:hAnsiTheme="minorHAnsi"/>
           <w:b/>
           <w:bCs/>
         </w:rPr>
-        <w:t xml:space="preserve">torage </w:t>
-      </w:r>
-      <w:r>
-        <w:rPr>
-          <w:b/>
-          <w:bCs/>
-        </w:rPr>
         <w:t>space</w:t>
       </w:r>
       <w:r>
+        <w:rPr>
+          <w:rFonts w:asciiTheme="minorHAnsi" w:hAnsiTheme="minorHAnsi"/>
+        </w:rPr>
         <w:t>.</w:t>
       </w:r>
     </w:p>
@@ -16020,7 +16366,7 @@
           <w:szCs w:val="20"/>
         </w:rPr>
       </w:pPr>
-      <w:bookmarkStart w:id="24" w:name="_Toc75292598"/>
+      <w:bookmarkStart w:id="25" w:name="_Toc75292598"/>
       <w:r>
         <w:rPr>
           <w:sz w:val="20"/>
@@ -16035,7 +16381,7 @@
         </w:rPr>
         <w:t xml:space="preserve"> management</w:t>
       </w:r>
-      <w:bookmarkEnd w:id="24"/>
+      <w:bookmarkEnd w:id="25"/>
     </w:p>
     <w:p>
       <w:pPr>
@@ -16121,7 +16467,7 @@
           <w:lang w:val="de-CH"/>
         </w:rPr>
       </w:pPr>
-      <w:bookmarkStart w:id="25" w:name="_Toc75292599"/>
+      <w:bookmarkStart w:id="26" w:name="_Toc75292599"/>
       <w:r>
         <w:rPr>
           <w:rFonts w:asciiTheme="minorHAnsi" w:hAnsiTheme="minorHAnsi" w:cstheme="minorBidi"/>
@@ -16180,7 +16526,7 @@
         </w:rPr>
         <w:t>ELN Interface</w:t>
       </w:r>
-      <w:bookmarkEnd w:id="25"/>
+      <w:bookmarkEnd w:id="26"/>
     </w:p>
     <w:p>
       <w:pPr>
@@ -16466,7 +16812,6 @@
           <w:sz w:val="20"/>
           <w:szCs w:val="20"/>
         </w:rPr>
-        <w:lastRenderedPageBreak/>
         <w:t>Space user</w:t>
       </w:r>
       <w:r>
@@ -16581,7 +16926,7 @@
       <w:pPr>
         <w:pStyle w:val="Heading2"/>
       </w:pPr>
-      <w:bookmarkStart w:id="26" w:name="_Toc75292600"/>
+      <w:bookmarkStart w:id="27" w:name="_Toc75292600"/>
       <w:r>
         <w:rPr>
           <w:rFonts w:asciiTheme="minorHAnsi" w:hAnsiTheme="minorHAnsi"/>
@@ -16606,7 +16951,7 @@
         </w:rPr>
         <w:t>new admin interface</w:t>
       </w:r>
-      <w:bookmarkEnd w:id="26"/>
+      <w:bookmarkEnd w:id="27"/>
     </w:p>
     <w:p/>
     <w:p>
@@ -17019,7 +17364,7 @@
           <w:szCs w:val="20"/>
         </w:rPr>
       </w:pPr>
-      <w:bookmarkStart w:id="27" w:name="_Toc75292601"/>
+      <w:bookmarkStart w:id="28" w:name="_Toc75292601"/>
       <w:r>
         <w:rPr>
           <w:rFonts w:asciiTheme="minorHAnsi" w:hAnsiTheme="minorHAnsi" w:cstheme="minorBidi"/>
@@ -17028,7 +17373,7 @@
         </w:rPr>
         <w:t>Space management</w:t>
       </w:r>
-      <w:bookmarkEnd w:id="27"/>
+      <w:bookmarkEnd w:id="28"/>
     </w:p>
     <w:p/>
     <w:p>
@@ -17056,7 +17401,7 @@
         </w:rPr>
         <w:t xml:space="preserve">: </w:t>
       </w:r>
-      <w:hyperlink r:id="rId20" w:history="1">
+      <w:hyperlink r:id="rId19" w:history="1">
         <w:r>
           <w:rPr>
             <w:rStyle w:val="Hyperlink"/>
@@ -17123,7 +17468,6 @@
           <w:lang w:val="en-US"/>
         </w:rPr>
       </w:pPr>
-      <w:bookmarkStart w:id="28" w:name="_GoBack"/>
       <w:r>
         <w:rPr>
           <w:rFonts w:asciiTheme="minorHAnsi" w:hAnsiTheme="minorHAnsi"/>
@@ -17147,7 +17491,6 @@
         <w:t>o add a new Space in the core UI:</w:t>
       </w:r>
     </w:p>
-    <w:bookmarkEnd w:id="28"/>
     <w:p>
       <w:pPr>
         <w:rPr>
@@ -17389,8 +17732,8 @@
       </w:pPr>
     </w:p>
     <w:sectPr>
-      <w:footerReference w:type="even" r:id="rId21"/>
-      <w:footerReference w:type="default" r:id="rId22"/>
+      <w:footerReference w:type="even" r:id="rId20"/>
+      <w:footerReference w:type="default" r:id="rId21"/>
       <w:pgSz w:w="11900" w:h="16840"/>
       <w:pgMar w:top="1440" w:right="1440" w:bottom="1440" w:left="1440" w:header="708" w:footer="708" w:gutter="0"/>
       <w:pgNumType w:start="0"/>
@@ -17437,6 +17780,11 @@
         <w:docPartUnique/>
       </w:docPartObj>
     </w:sdtPr>
+    <w:sdtEndPr>
+      <w:rPr>
+        <w:rStyle w:val="PageNumber"/>
+      </w:rPr>
+    </w:sdtEndPr>
     <w:sdtContent>
       <w:p>
         <w:pPr>
@@ -17489,6 +17837,11 @@
         <w:docPartUnique/>
       </w:docPartObj>
     </w:sdtPr>
+    <w:sdtEndPr>
+      <w:rPr>
+        <w:rStyle w:val="PageNumber"/>
+      </w:rPr>
+    </w:sdtEndPr>
     <w:sdtContent>
       <w:p>
         <w:pPr>
@@ -22970,6 +23323,7 @@
   <w:style w:type="character" w:default="1" w:styleId="DefaultParagraphFont">
     <w:name w:val="Default Paragraph Font"/>
     <w:uiPriority w:val="1"/>
+    <w:semiHidden/>
     <w:unhideWhenUsed/>
   </w:style>
   <w:style w:type="table" w:default="1" w:styleId="TableNormal">
@@ -24167,21 +24521,6 @@
 </file>
 
 <file path=customXml/item2.xml><?xml version="1.0" encoding="utf-8"?>
-<?mso-contentType ?>
-<FormTemplates xmlns="http://schemas.microsoft.com/sharepoint/v3/contenttype/forms">
-  <Display>DocumentLibraryForm</Display>
-  <Edit>DocumentLibraryForm</Edit>
-  <New>DocumentLibraryForm</New>
-</FormTemplates>
-</file>
-
-<file path=customXml/item3.xml><?xml version="1.0" encoding="utf-8"?>
-<p:properties xmlns:p="http://schemas.microsoft.com/office/2006/metadata/properties" xmlns:xsi="http://www.w3.org/2001/XMLSchema-instance" xmlns:pc="http://schemas.microsoft.com/office/infopath/2007/PartnerControls">
-  <documentManagement/>
-</p:properties>
-</file>
-
-<file path=customXml/item4.xml><?xml version="1.0" encoding="utf-8"?>
 <ct:contentTypeSchema xmlns:ct="http://schemas.microsoft.com/office/2006/metadata/contentType" xmlns:ma="http://schemas.microsoft.com/office/2006/metadata/properties/metaAttributes" ct:_="" ma:_="" ma:contentTypeName="Document" ma:contentTypeID="0x010100363EEE3B4023504A96B2F00A7604EEDB" ma:contentTypeVersion="1" ma:contentTypeDescription="Create a new document." ma:contentTypeScope="" ma:versionID="a169530cbd25d63ff7401a6866b8ce4e">
   <xsd:schema xmlns:xsd="http://www.w3.org/2001/XMLSchema" xmlns:xs="http://www.w3.org/2001/XMLSchema" xmlns:p="http://schemas.microsoft.com/office/2006/metadata/properties" xmlns:ns2="0b448389-d187-492d-a68e-d68e37afa788" targetNamespace="http://schemas.microsoft.com/office/2006/metadata/properties" ma:root="true" ma:fieldsID="57ada0adc2bc1a9320e5d2302c76ca6a" ns2:_="">
     <xsd:import namespace="0b448389-d187-492d-a68e-d68e37afa788"/>
@@ -24321,6 +24660,21 @@
 </ct:contentTypeSchema>
 </file>
 
+<file path=customXml/item3.xml><?xml version="1.0" encoding="utf-8"?>
+<p:properties xmlns:p="http://schemas.microsoft.com/office/2006/metadata/properties" xmlns:xsi="http://www.w3.org/2001/XMLSchema-instance" xmlns:pc="http://schemas.microsoft.com/office/infopath/2007/PartnerControls">
+  <documentManagement/>
+</p:properties>
+</file>
+
+<file path=customXml/item4.xml><?xml version="1.0" encoding="utf-8"?>
+<?mso-contentType ?>
+<FormTemplates xmlns="http://schemas.microsoft.com/sharepoint/v3/contenttype/forms">
+  <Display>DocumentLibraryForm</Display>
+  <Edit>DocumentLibraryForm</Edit>
+  <New>DocumentLibraryForm</New>
+</FormTemplates>
+</file>
+
 <file path=customXml/item5.xml><?xml version="1.0" encoding="utf-8"?>
 <b:Sources xmlns:b="http://schemas.openxmlformats.org/officeDocument/2006/bibliography" xmlns="http://schemas.openxmlformats.org/officeDocument/2006/bibliography" SelectedStyle="/APASixthEditionOfficeOnline.xsl" StyleName="APA" Version="6"/>
 </file>
@@ -24334,23 +24688,6 @@
 </file>
 
 <file path=customXml/itemProps2.xml><?xml version="1.0" encoding="utf-8"?>
-<ds:datastoreItem xmlns:ds="http://schemas.openxmlformats.org/officeDocument/2006/customXml" ds:itemID="{0B4E4141-73B6-4A01-B787-59636191962A}">
-  <ds:schemaRefs>
-    <ds:schemaRef ds:uri="http://schemas.microsoft.com/sharepoint/v3/contenttype/forms"/>
-  </ds:schemaRefs>
-</ds:datastoreItem>
-</file>
-
-<file path=customXml/itemProps3.xml><?xml version="1.0" encoding="utf-8"?>
-<ds:datastoreItem xmlns:ds="http://schemas.openxmlformats.org/officeDocument/2006/customXml" ds:itemID="{FFA4CEE0-B7BF-4307-9A8B-991565CAA3D1}">
-  <ds:schemaRefs>
-    <ds:schemaRef ds:uri="http://schemas.microsoft.com/office/2006/metadata/properties"/>
-    <ds:schemaRef ds:uri="http://schemas.microsoft.com/office/infopath/2007/PartnerControls"/>
-  </ds:schemaRefs>
-</ds:datastoreItem>
-</file>
-
-<file path=customXml/itemProps4.xml><?xml version="1.0" encoding="utf-8"?>
 <ds:datastoreItem xmlns:ds="http://schemas.openxmlformats.org/officeDocument/2006/customXml" ds:itemID="{C96CE0B6-FB77-4E66-A7BC-831D2BBA7FE1}">
   <ds:schemaRefs>
     <ds:schemaRef ds:uri="http://schemas.microsoft.com/office/2006/metadata/contentType"/>
@@ -24368,8 +24705,25 @@
 </ds:datastoreItem>
 </file>
 
+<file path=customXml/itemProps3.xml><?xml version="1.0" encoding="utf-8"?>
+<ds:datastoreItem xmlns:ds="http://schemas.openxmlformats.org/officeDocument/2006/customXml" ds:itemID="{FFA4CEE0-B7BF-4307-9A8B-991565CAA3D1}">
+  <ds:schemaRefs>
+    <ds:schemaRef ds:uri="http://schemas.microsoft.com/office/2006/metadata/properties"/>
+    <ds:schemaRef ds:uri="http://schemas.microsoft.com/office/infopath/2007/PartnerControls"/>
+  </ds:schemaRefs>
+</ds:datastoreItem>
+</file>
+
+<file path=customXml/itemProps4.xml><?xml version="1.0" encoding="utf-8"?>
+<ds:datastoreItem xmlns:ds="http://schemas.openxmlformats.org/officeDocument/2006/customXml" ds:itemID="{0B4E4141-73B6-4A01-B787-59636191962A}">
+  <ds:schemaRefs>
+    <ds:schemaRef ds:uri="http://schemas.microsoft.com/sharepoint/v3/contenttype/forms"/>
+  </ds:schemaRefs>
+</ds:datastoreItem>
+</file>
+
 <file path=customXml/itemProps5.xml><?xml version="1.0" encoding="utf-8"?>
-<ds:datastoreItem xmlns:ds="http://schemas.openxmlformats.org/officeDocument/2006/customXml" ds:itemID="{42519653-4B01-CD44-8656-BF6475699CA7}">
+<ds:datastoreItem xmlns:ds="http://schemas.openxmlformats.org/officeDocument/2006/customXml" ds:itemID="{8D9261A5-F304-6F46-B7E0-9413D17F86FD}">
   <ds:schemaRefs>
     <ds:schemaRef ds:uri="http://schemas.openxmlformats.org/officeDocument/2006/bibliography"/>
   </ds:schemaRefs>

</xml_diff>